<commit_message>
swagger generation working with 1 level of schema references. all included in swagger file (e.g. needed for introspection)
</commit_message>
<xml_diff>
--- a/test/ref/test_swagger_2.docx
+++ b/test/ref/test_swagger_2.docx
@@ -5769,7 +5769,53 @@
         <w:jc w:val="left"/>
       </w:pPr>
       <w:r>
-        <w:t xml:space="preserve">              None</w:t>
+        <w:t xml:space="preserve">              {</w:t>
+        <w:br/>
+        <w:t xml:space="preserve">                "id": "http://openinterconnect.org/schemas/oic.r.switch.binary#",</w:t>
+        <w:br/>
+        <w:t xml:space="preserve">                "$schema": "http://json-schema.org/draft-04/schema#",</w:t>
+        <w:br/>
+        <w:t xml:space="preserve">                "description" : "copyright 2016 Open Interconnect Consortium, Inc. All rights reserved.",</w:t>
+        <w:br/>
+        <w:t xml:space="preserve">                "title": "Binary Switch",</w:t>
+        <w:br/>
+        <w:t xml:space="preserve">                "definitions": {</w:t>
+        <w:br/>
+        <w:t xml:space="preserve">                  "oic.r.switch.binary": {</w:t>
+        <w:br/>
+        <w:t xml:space="preserve">                    "type": "object",</w:t>
+        <w:br/>
+        <w:t xml:space="preserve">                    "properties": {</w:t>
+        <w:br/>
+        <w:t xml:space="preserve">                      "value": {</w:t>
+        <w:br/>
+        <w:t xml:space="preserve">                        "type": "boolean",</w:t>
+        <w:br/>
+        <w:t xml:space="preserve">                        "description": "Status of the switch"</w:t>
+        <w:br/>
+        <w:t xml:space="preserve">                      }</w:t>
+        <w:br/>
+        <w:t xml:space="preserve">                    }</w:t>
+        <w:br/>
+        <w:t xml:space="preserve">                  }</w:t>
+        <w:br/>
+        <w:t xml:space="preserve">                },</w:t>
+        <w:br/>
+        <w:t xml:space="preserve">                "type": "object",</w:t>
+        <w:br/>
+        <w:t xml:space="preserve">                "allOf": [</w:t>
+        <w:br/>
+        <w:t xml:space="preserve">                  {"$ref": "oic.core.json#/definitions/oic.core"},</w:t>
+        <w:br/>
+        <w:t xml:space="preserve">                  {"$ref": "oic.baseResource.json#/definitions/oic.r.baseResource"},</w:t>
+        <w:br/>
+        <w:t xml:space="preserve">                  {"$ref": "#/definitions/oic.r.switch.binary"}</w:t>
+        <w:br/>
+        <w:t xml:space="preserve">                ],</w:t>
+        <w:br/>
+        <w:t xml:space="preserve">                "required": [ "value" ]</w:t>
+        <w:br/>
+        <w:t xml:space="preserve">              }</w:t>
         <w:br/>
       </w:r>
     </w:p>
@@ -5849,7 +5895,53 @@
         <w:jc w:val="left"/>
       </w:pPr>
       <w:r>
-        <w:t xml:space="preserve">          None</w:t>
+        <w:t xml:space="preserve">          {</w:t>
+        <w:br/>
+        <w:t xml:space="preserve">            "id": "http://openinterconnect.org/schemas/oic.r.switch.binary#",</w:t>
+        <w:br/>
+        <w:t xml:space="preserve">            "$schema": "http://json-schema.org/draft-04/schema#",</w:t>
+        <w:br/>
+        <w:t xml:space="preserve">            "description" : "copyright 2016 Open Interconnect Consortium, Inc. All rights reserved.",</w:t>
+        <w:br/>
+        <w:t xml:space="preserve">            "title": "Binary Switch",</w:t>
+        <w:br/>
+        <w:t xml:space="preserve">            "definitions": {</w:t>
+        <w:br/>
+        <w:t xml:space="preserve">              "oic.r.switch.binary": {</w:t>
+        <w:br/>
+        <w:t xml:space="preserve">                "type": "object",</w:t>
+        <w:br/>
+        <w:t xml:space="preserve">                "properties": {</w:t>
+        <w:br/>
+        <w:t xml:space="preserve">                  "value": {</w:t>
+        <w:br/>
+        <w:t xml:space="preserve">                    "type": "boolean",</w:t>
+        <w:br/>
+        <w:t xml:space="preserve">                    "description": "Status of the switch"</w:t>
+        <w:br/>
+        <w:t xml:space="preserve">                  }</w:t>
+        <w:br/>
+        <w:t xml:space="preserve">                }</w:t>
+        <w:br/>
+        <w:t xml:space="preserve">              }</w:t>
+        <w:br/>
+        <w:t xml:space="preserve">            },</w:t>
+        <w:br/>
+        <w:t xml:space="preserve">            "type": "object",</w:t>
+        <w:br/>
+        <w:t xml:space="preserve">            "allOf": [</w:t>
+        <w:br/>
+        <w:t xml:space="preserve">              {"$ref": "oic.core.json#/definitions/oic.core"},</w:t>
+        <w:br/>
+        <w:t xml:space="preserve">              {"$ref": "oic.baseResource.json#/definitions/oic.r.baseResource"},</w:t>
+        <w:br/>
+        <w:t xml:space="preserve">              {"$ref": "#/definitions/oic.r.switch.binary"}</w:t>
+        <w:br/>
+        <w:t xml:space="preserve">            ],</w:t>
+        <w:br/>
+        <w:t xml:space="preserve">            "required": [ "value" ]</w:t>
+        <w:br/>
+        <w:t xml:space="preserve">          }</w:t>
         <w:br/>
       </w:r>
     </w:p>
@@ -5935,7 +6027,53 @@
         <w:jc w:val="left"/>
       </w:pPr>
       <w:r>
-        <w:t xml:space="preserve">              None</w:t>
+        <w:t xml:space="preserve">              {</w:t>
+        <w:br/>
+        <w:t xml:space="preserve">                "id": "http://openinterconnect.org/schemas/oic.r.switch.binary#",</w:t>
+        <w:br/>
+        <w:t xml:space="preserve">                "$schema": "http://json-schema.org/draft-04/schema#",</w:t>
+        <w:br/>
+        <w:t xml:space="preserve">                "description" : "copyright 2016 Open Interconnect Consortium, Inc. All rights reserved.",</w:t>
+        <w:br/>
+        <w:t xml:space="preserve">                "title": "Binary Switch",</w:t>
+        <w:br/>
+        <w:t xml:space="preserve">                "definitions": {</w:t>
+        <w:br/>
+        <w:t xml:space="preserve">                  "oic.r.switch.binary": {</w:t>
+        <w:br/>
+        <w:t xml:space="preserve">                    "type": "object",</w:t>
+        <w:br/>
+        <w:t xml:space="preserve">                    "properties": {</w:t>
+        <w:br/>
+        <w:t xml:space="preserve">                      "value": {</w:t>
+        <w:br/>
+        <w:t xml:space="preserve">                        "type": "boolean",</w:t>
+        <w:br/>
+        <w:t xml:space="preserve">                        "description": "Status of the switch"</w:t>
+        <w:br/>
+        <w:t xml:space="preserve">                      }</w:t>
+        <w:br/>
+        <w:t xml:space="preserve">                    }</w:t>
+        <w:br/>
+        <w:t xml:space="preserve">                  }</w:t>
+        <w:br/>
+        <w:t xml:space="preserve">                },</w:t>
+        <w:br/>
+        <w:t xml:space="preserve">                "type": "object",</w:t>
+        <w:br/>
+        <w:t xml:space="preserve">                "allOf": [</w:t>
+        <w:br/>
+        <w:t xml:space="preserve">                  {"$ref": "oic.core.json#/definitions/oic.core"},</w:t>
+        <w:br/>
+        <w:t xml:space="preserve">                  {"$ref": "oic.baseResource.json#/definitions/oic.r.baseResource"},</w:t>
+        <w:br/>
+        <w:t xml:space="preserve">                  {"$ref": "#/definitions/oic.r.switch.binary"}</w:t>
+        <w:br/>
+        <w:t xml:space="preserve">                ],</w:t>
+        <w:br/>
+        <w:t xml:space="preserve">                "required": [ "value" ]</w:t>
+        <w:br/>
+        <w:t xml:space="preserve">              }</w:t>
         <w:br/>
       </w:r>
     </w:p>
@@ -6022,6 +6160,43 @@
           <w:p>
             <w:r>
               <w:t>Description</w:t>
+            </w:r>
+          </w:p>
+        </w:tc>
+      </w:tr>
+      <w:tr>
+        <w:tc>
+          <w:p>
+            <w:r>
+              <w:t>value</w:t>
+            </w:r>
+          </w:p>
+        </w:tc>
+        <w:tc>
+          <w:p>
+            <w:r>
+              <w:t>boolean</w:t>
+            </w:r>
+          </w:p>
+        </w:tc>
+        <w:tc>
+          <w:p>
+            <w:r>
+              <w:t>yes</w:t>
+            </w:r>
+          </w:p>
+        </w:tc>
+        <w:tc>
+          <w:p>
+            <w:r>
+              <w:t>Read Write</w:t>
+            </w:r>
+          </w:p>
+        </w:tc>
+        <w:tc>
+          <w:p>
+            <w:r>
+              <w:t>Status of the switch</w:t>
             </w:r>
           </w:p>
         </w:tc>

</xml_diff>